<commit_message>
add learn note for tomcat jaasrealm
</commit_message>
<xml_diff>
--- a/oracle官网jaas登陆认证示例代码/readme.docx
+++ b/oracle官网jaas登陆认证示例代码/readme.docx
@@ -71,6 +71,60 @@
       </w:hyperlink>
     </w:p>
     <w:p/>
+    <w:p>
+      <w:pPr>
+        <w:rPr>
+          <w:rFonts w:hint="eastAsia"/>
+        </w:rPr>
+      </w:pPr>
+      <w:r>
+        <w:rPr>
+          <w:rFonts w:hint="eastAsia"/>
+        </w:rPr>
+        <w:t>JAAS</w:t>
+      </w:r>
+      <w:r>
+        <w:t xml:space="preserve"> Login Module Developer’s Guide</w:t>
+      </w:r>
+      <w:r>
+        <w:rPr>
+          <w:rFonts w:hint="eastAsia"/>
+        </w:rPr>
+        <w:t>（</w:t>
+      </w:r>
+      <w:r>
+        <w:t>JAAS</w:t>
+      </w:r>
+      <w:r>
+        <w:rPr>
+          <w:rFonts w:hint="eastAsia"/>
+        </w:rPr>
+        <w:t>登陆</w:t>
+      </w:r>
+      <w:r>
+        <w:t>模块开发者手册</w:t>
+      </w:r>
+      <w:bookmarkStart w:id="0" w:name="_GoBack"/>
+      <w:bookmarkEnd w:id="0"/>
+      <w:r>
+        <w:rPr>
+          <w:rFonts w:hint="eastAsia"/>
+        </w:rPr>
+        <w:t>）</w:t>
+      </w:r>
+    </w:p>
+    <w:p>
+      <w:r>
+        <w:t>http://docs.oracle.com/javase/7/docs/technotes/guides/security/jaas/JAASLMDevGuide.html</w:t>
+      </w:r>
+    </w:p>
+    <w:p>
+      <w:pPr>
+        <w:rPr>
+          <w:rFonts w:hint="eastAsia"/>
+        </w:rPr>
+      </w:pPr>
+    </w:p>
     <w:p>
       <w:r>
         <w:rPr>
@@ -259,13 +313,7 @@
         <w:t>sample/principal/SamplePrincipal.java</w:t>
       </w:r>
     </w:p>
-    <w:p>
-      <w:pPr>
-        <w:rPr>
-          <w:rFonts w:hint="eastAsia"/>
-        </w:rPr>
-      </w:pPr>
-    </w:p>
+    <w:p/>
     <w:p>
       <w:pPr>
         <w:pStyle w:val="HTML"/>
@@ -288,15 +336,7 @@
     </w:p>
     <w:p/>
     <w:p/>
-    <w:p>
-      <w:pPr>
-        <w:rPr>
-          <w:rFonts w:hint="eastAsia"/>
-        </w:rPr>
-      </w:pPr>
-      <w:bookmarkStart w:id="0" w:name="_GoBack"/>
-      <w:bookmarkEnd w:id="0"/>
-    </w:p>
+    <w:p/>
     <w:sectPr>
       <w:pgSz w:w="11906" w:h="16838"/>
       <w:pgMar w:top="1440" w:right="1800" w:bottom="1440" w:left="1800" w:header="851" w:footer="992" w:gutter="0"/>

</xml_diff>